<commit_message>
Outline Overview Document Update
</commit_message>
<xml_diff>
--- a/Outline Overview.docx
+++ b/Outline Overview.docx
@@ -174,6 +174,12 @@
       </w:r>
     </w:p>
     <w:p>
+      <w:r>
+        <w:t xml:space="preserve">After running the script, the final results are displayed below in the console. All Test Passed as expected. </w:t>
+      </w:r>
+    </w:p>
+    <w:p>
+      <w:bookmarkStart w:id="0" w:name="_GoBack"/>
       <w:r>
         <w:drawing>
           <wp:inline distT="0" distB="0" distL="0" distR="0" wp14:anchorId="2231DBAC" wp14:editId="250B142B">
@@ -211,6 +217,7 @@
           </wp:inline>
         </w:drawing>
       </w:r>
+      <w:bookmarkEnd w:id="0"/>
     </w:p>
     <w:p/>
     <w:p>
@@ -241,12 +248,7 @@
         </w:numPr>
       </w:pPr>
       <w:r>
-        <w:t>Some additional Findings which I noticed in my testing was that in 1 in every 5 or 6 tests that I ran the automation would stop. This normally doesn’t happen and unsure as to why it did but I found that if I ran the test again it would work as expected</w:t>
-      </w:r>
-      <w:bookmarkStart w:id="0" w:name="_GoBack"/>
-      <w:bookmarkEnd w:id="0"/>
-      <w:r>
-        <w:t xml:space="preserve">. </w:t>
+        <w:t xml:space="preserve">Some additional Findings which I noticed in my testing was that in 1 in every 5 or 6 tests that I ran the automation would stop. This normally doesn’t happen and unsure as to why it did but I found that if I ran the test again it would work as expected. </w:t>
       </w:r>
     </w:p>
     <w:sectPr>

</xml_diff>